<commit_message>
Se sbió formato de requerimientos modificado
</commit_message>
<xml_diff>
--- a/Documentación/Formatos_Documentos/Formato Requerimientos .docx
+++ b/Documentación/Formatos_Documentos/Formato Requerimientos .docx
@@ -18,6 +18,8 @@
           <w:color w:val="000000"/>
         </w:rPr>
       </w:pPr>
+      <w:bookmarkStart w:id="0" w:name="_GoBack"/>
+      <w:bookmarkEnd w:id="0"/>
     </w:p>
     <w:tbl>
       <w:tblPr>
@@ -249,8 +251,6 @@
                 <w:szCs w:val="24"/>
               </w:rPr>
             </w:pPr>
-            <w:bookmarkStart w:id="0" w:name="_GoBack"/>
-            <w:bookmarkEnd w:id="0"/>
           </w:p>
         </w:tc>
       </w:tr>
@@ -876,10 +876,8 @@
     <w:sectPr>
       <w:headerReference w:type="even" r:id="rId7"/>
       <w:headerReference w:type="default" r:id="rId8"/>
-      <w:footerReference w:type="even" r:id="rId9"/>
-      <w:footerReference w:type="default" r:id="rId10"/>
-      <w:headerReference w:type="first" r:id="rId11"/>
-      <w:footerReference w:type="first" r:id="rId12"/>
+      <w:footerReference w:type="default" r:id="rId9"/>
+      <w:headerReference w:type="first" r:id="rId10"/>
       <w:pgSz w:w="12240" w:h="15840"/>
       <w:pgMar w:top="1417" w:right="1701" w:bottom="1417" w:left="1701" w:header="708" w:footer="708" w:gutter="0"/>
       <w:pgNumType w:start="1"/>
@@ -919,23 +917,88 @@
   <w:p>
     <w:pPr>
       <w:pStyle w:val="Piedepgina"/>
+      <w:jc w:val="center"/>
+      <w:rPr>
+        <w:color w:val="4F81BD" w:themeColor="accent1"/>
+      </w:rPr>
     </w:pPr>
+    <w:r>
+      <w:rPr>
+        <w:color w:val="4F81BD" w:themeColor="accent1"/>
+        <w:lang w:val="es-ES"/>
+      </w:rPr>
+      <w:t xml:space="preserve">Página </w:t>
+    </w:r>
+    <w:r>
+      <w:rPr>
+        <w:color w:val="4F81BD" w:themeColor="accent1"/>
+      </w:rPr>
+      <w:fldChar w:fldCharType="begin"/>
+    </w:r>
+    <w:r>
+      <w:rPr>
+        <w:color w:val="4F81BD" w:themeColor="accent1"/>
+      </w:rPr>
+      <w:instrText>PAGE  \* Arabic  \* MERGEFORMAT</w:instrText>
+    </w:r>
+    <w:r>
+      <w:rPr>
+        <w:color w:val="4F81BD" w:themeColor="accent1"/>
+      </w:rPr>
+      <w:fldChar w:fldCharType="separate"/>
+    </w:r>
+    <w:r>
+      <w:rPr>
+        <w:color w:val="4F81BD" w:themeColor="accent1"/>
+        <w:lang w:val="es-ES"/>
+      </w:rPr>
+      <w:t>2</w:t>
+    </w:r>
+    <w:r>
+      <w:rPr>
+        <w:color w:val="4F81BD" w:themeColor="accent1"/>
+      </w:rPr>
+      <w:fldChar w:fldCharType="end"/>
+    </w:r>
+    <w:r>
+      <w:rPr>
+        <w:color w:val="4F81BD" w:themeColor="accent1"/>
+        <w:lang w:val="es-ES"/>
+      </w:rPr>
+      <w:t xml:space="preserve"> de </w:t>
+    </w:r>
+    <w:r>
+      <w:rPr>
+        <w:color w:val="4F81BD" w:themeColor="accent1"/>
+      </w:rPr>
+      <w:fldChar w:fldCharType="begin"/>
+    </w:r>
+    <w:r>
+      <w:rPr>
+        <w:color w:val="4F81BD" w:themeColor="accent1"/>
+      </w:rPr>
+      <w:instrText>NUMPAGES  \* Arabic  \* MERGEFORMAT</w:instrText>
+    </w:r>
+    <w:r>
+      <w:rPr>
+        <w:color w:val="4F81BD" w:themeColor="accent1"/>
+      </w:rPr>
+      <w:fldChar w:fldCharType="separate"/>
+    </w:r>
+    <w:r>
+      <w:rPr>
+        <w:color w:val="4F81BD" w:themeColor="accent1"/>
+        <w:lang w:val="es-ES"/>
+      </w:rPr>
+      <w:t>2</w:t>
+    </w:r>
+    <w:r>
+      <w:rPr>
+        <w:color w:val="4F81BD" w:themeColor="accent1"/>
+      </w:rPr>
+      <w:fldChar w:fldCharType="end"/>
+    </w:r>
   </w:p>
-</w:ftr>
-</file>
-
-<file path=word/footer2.xml><?xml version="1.0" encoding="utf-8"?>
-<w:ftr xmlns:wpc="http://schemas.microsoft.com/office/word/2010/wordprocessingCanvas" xmlns:cx="http://schemas.microsoft.com/office/drawing/2014/chartex" xmlns:cx1="http://schemas.microsoft.com/office/drawing/2015/9/8/chartex" xmlns:cx2="http://schemas.microsoft.com/office/drawing/2015/10/21/chartex" xmlns:cx3="http://schemas.microsoft.com/office/drawing/2016/5/9/chartex" xmlns:cx4="http://schemas.microsoft.com/office/drawing/2016/5/10/chartex" xmlns:cx5="http://schemas.microsoft.com/office/drawing/2016/5/11/chartex" xmlns:cx6="http://schemas.microsoft.com/office/drawing/2016/5/12/chartex" xmlns:cx7="http://schemas.microsoft.com/office/drawing/2016/5/13/chartex" xmlns:cx8="http://schemas.microsoft.com/office/drawing/2016/5/14/chartex" xmlns:mc="http://schemas.openxmlformats.org/markup-compatibility/2006" xmlns:aink="http://schemas.microsoft.com/office/drawing/2016/ink" xmlns:am3d="http://schemas.microsoft.com/office/drawing/2017/model3d" xmlns:o="urn:schemas-microsoft-com:office:office" xmlns:r="http://schemas.openxmlformats.org/officeDocument/2006/relationships" xmlns:m="http://schemas.openxmlformats.org/officeDocument/2006/math" xmlns:v="urn:schemas-microsoft-com:vml" xmlns:wp14="http://schemas.microsoft.com/office/word/2010/wordprocessingDrawing" xmlns:wp="http://schemas.openxmlformats.org/drawingml/2006/wordprocessingDrawing" xmlns:w10="urn:schemas-microsoft-com:office:word" xmlns:w="http://schemas.openxmlformats.org/wordprocessingml/2006/main" xmlns:w14="http://schemas.microsoft.com/office/word/2010/wordml" xmlns:w15="http://schemas.microsoft.com/office/word/2012/wordml" xmlns:w16cid="http://schemas.microsoft.com/office/word/2016/wordml/cid" xmlns:w16se="http://schemas.microsoft.com/office/word/2015/wordml/symex" xmlns:wpg="http://schemas.microsoft.com/office/word/2010/wordprocessingGroup" xmlns:wpi="http://schemas.microsoft.com/office/word/2010/wordprocessingInk" xmlns:wne="http://schemas.microsoft.com/office/word/2006/wordml" xmlns:wps="http://schemas.microsoft.com/office/word/2010/wordprocessingShape" mc:Ignorable="w14 w15 w16se w16cid wp14">
-  <w:p>
-    <w:pPr>
-      <w:pStyle w:val="Piedepgina"/>
-    </w:pPr>
-  </w:p>
-</w:ftr>
-</file>
-
-<file path=word/footer3.xml><?xml version="1.0" encoding="utf-8"?>
-<w:ftr xmlns:wpc="http://schemas.microsoft.com/office/word/2010/wordprocessingCanvas" xmlns:cx="http://schemas.microsoft.com/office/drawing/2014/chartex" xmlns:cx1="http://schemas.microsoft.com/office/drawing/2015/9/8/chartex" xmlns:cx2="http://schemas.microsoft.com/office/drawing/2015/10/21/chartex" xmlns:cx3="http://schemas.microsoft.com/office/drawing/2016/5/9/chartex" xmlns:cx4="http://schemas.microsoft.com/office/drawing/2016/5/10/chartex" xmlns:cx5="http://schemas.microsoft.com/office/drawing/2016/5/11/chartex" xmlns:cx6="http://schemas.microsoft.com/office/drawing/2016/5/12/chartex" xmlns:cx7="http://schemas.microsoft.com/office/drawing/2016/5/13/chartex" xmlns:cx8="http://schemas.microsoft.com/office/drawing/2016/5/14/chartex" xmlns:mc="http://schemas.openxmlformats.org/markup-compatibility/2006" xmlns:aink="http://schemas.microsoft.com/office/drawing/2016/ink" xmlns:am3d="http://schemas.microsoft.com/office/drawing/2017/model3d" xmlns:o="urn:schemas-microsoft-com:office:office" xmlns:r="http://schemas.openxmlformats.org/officeDocument/2006/relationships" xmlns:m="http://schemas.openxmlformats.org/officeDocument/2006/math" xmlns:v="urn:schemas-microsoft-com:vml" xmlns:wp14="http://schemas.microsoft.com/office/word/2010/wordprocessingDrawing" xmlns:wp="http://schemas.openxmlformats.org/drawingml/2006/wordprocessingDrawing" xmlns:w10="urn:schemas-microsoft-com:office:word" xmlns:w="http://schemas.openxmlformats.org/wordprocessingml/2006/main" xmlns:w14="http://schemas.microsoft.com/office/word/2010/wordml" xmlns:w15="http://schemas.microsoft.com/office/word/2012/wordml" xmlns:w16cid="http://schemas.microsoft.com/office/word/2016/wordml/cid" xmlns:w16se="http://schemas.microsoft.com/office/word/2015/wordml/symex" xmlns:wpg="http://schemas.microsoft.com/office/word/2010/wordprocessingGroup" xmlns:wpi="http://schemas.microsoft.com/office/word/2010/wordprocessingInk" xmlns:wne="http://schemas.microsoft.com/office/word/2006/wordml" xmlns:wps="http://schemas.microsoft.com/office/word/2010/wordprocessingShape" mc:Ignorable="w14 w15 w16se w16cid wp14">
   <w:p>
     <w:pPr>
       <w:pStyle w:val="Piedepgina"/>
@@ -1016,6 +1079,7 @@
         </v:shapetype>
         <v:shape id="WordPictureWatermark1985277407" o:spid="_x0000_s2050" type="#_x0000_t75" style="position:absolute;margin-left:0;margin-top:0;width:900.15pt;height:675.05pt;z-index:-251656192;mso-position-horizontal:center;mso-position-horizontal-relative:margin;mso-position-vertical:center;mso-position-vertical-relative:margin" o:allowincell="f">
           <v:imagedata r:id="rId1" o:title="Logo" gain="19661f" blacklevel="22938f"/>
+          <w10:wrap anchorx="margin" anchory="margin"/>
         </v:shape>
       </w:pict>
     </w:r>
@@ -1074,6 +1138,7 @@
         </v:shapetype>
         <v:shape id="WordPictureWatermark1985277408" o:spid="_x0000_s2051" type="#_x0000_t75" style="position:absolute;margin-left:0;margin-top:0;width:900.15pt;height:675.05pt;z-index:-251655168;mso-position-horizontal:center;mso-position-horizontal-relative:margin;mso-position-vertical:center;mso-position-vertical-relative:margin" o:allowincell="f">
           <v:imagedata r:id="rId1" o:title="Logo" gain="19661f" blacklevel="22938f"/>
+          <w10:wrap anchorx="margin" anchory="margin"/>
         </v:shape>
       </w:pict>
     </w:r>
@@ -1083,7 +1148,7 @@
         <w:sz w:val="32"/>
         <w:szCs w:val="32"/>
       </w:rPr>
-      <w:t xml:space="preserve"> R-Aplicación Control Escolar</w:t>
+      <w:t xml:space="preserve"> R-Aplicación </w:t>
     </w:r>
     <w:r>
       <w:rPr>
@@ -1134,6 +1199,14 @@
         </wp:anchor>
       </w:drawing>
     </w:r>
+    <w:r>
+      <w:rPr>
+        <w:color w:val="2F5496"/>
+        <w:sz w:val="32"/>
+        <w:szCs w:val="32"/>
+      </w:rPr>
+      <w:t>…</w:t>
+    </w:r>
   </w:p>
 </w:hdr>
 </file>
@@ -1185,6 +1258,7 @@
         </v:shapetype>
         <v:shape id="WordPictureWatermark1985277406" o:spid="_x0000_s2049" type="#_x0000_t75" style="position:absolute;margin-left:0;margin-top:0;width:900.15pt;height:675.05pt;z-index:-251657216;mso-position-horizontal:center;mso-position-horizontal-relative:margin;mso-position-vertical:center;mso-position-vertical-relative:margin" o:allowincell="f">
           <v:imagedata r:id="rId1" o:title="Logo" gain="19661f" blacklevel="22938f"/>
+          <w10:wrap anchorx="margin" anchory="margin"/>
         </v:shape>
       </w:pict>
     </w:r>
@@ -1668,6 +1742,7 @@
     <w:lsdException w:name="HTML Sample" w:semiHidden="1" w:unhideWhenUsed="1"/>
     <w:lsdException w:name="HTML Typewriter" w:semiHidden="1" w:unhideWhenUsed="1"/>
     <w:lsdException w:name="HTML Variable" w:semiHidden="1" w:unhideWhenUsed="1"/>
+    <w:lsdException w:name="Normal Table" w:semiHidden="1" w:unhideWhenUsed="1"/>
     <w:lsdException w:name="annotation subject" w:semiHidden="1" w:unhideWhenUsed="1"/>
     <w:lsdException w:name="No List" w:semiHidden="1" w:unhideWhenUsed="1"/>
     <w:lsdException w:name="Outline List 1" w:semiHidden="1" w:unhideWhenUsed="1"/>
@@ -1711,8 +1786,10 @@
     <w:lsdException w:name="Table Elegant" w:semiHidden="1" w:unhideWhenUsed="1"/>
     <w:lsdException w:name="Table Professional" w:semiHidden="1" w:unhideWhenUsed="1"/>
     <w:lsdException w:name="Table Subtle 1" w:semiHidden="1" w:unhideWhenUsed="1"/>
+    <w:lsdException w:name="Table Subtle 2" w:semiHidden="1" w:unhideWhenUsed="1"/>
     <w:lsdException w:name="Table Web 1" w:semiHidden="1" w:unhideWhenUsed="1"/>
     <w:lsdException w:name="Table Web 2" w:semiHidden="1" w:unhideWhenUsed="1"/>
+    <w:lsdException w:name="Table Web 3" w:semiHidden="1" w:unhideWhenUsed="1"/>
     <w:lsdException w:name="Balloon Text" w:semiHidden="1" w:unhideWhenUsed="1"/>
     <w:lsdException w:name="Table Grid" w:uiPriority="39"/>
     <w:lsdException w:name="Table Theme" w:semiHidden="1" w:unhideWhenUsed="1"/>

</xml_diff>